<commit_message>
Finished with editUser testing. Added tests for addUser validation
</commit_message>
<xml_diff>
--- a/Documentation/Installation-Deployment.docx
+++ b/Documentation/Installation-Deployment.docx
@@ -338,7 +338,50 @@
         <w:rPr>
           <w:lang w:val="en-US"/>
         </w:rPr>
-        <w:t>Install mod_wsgi  (pip install mod_wsgi</w:t>
+        <w:t>Install mod_wsgi  (pip install mod_wsgi)</w:t>
+      </w:r>
+    </w:p>
+    <w:p>
+      <w:pPr>
+        <w:rPr>
+          <w:lang w:val="en-US"/>
+        </w:rPr>
+      </w:pPr>
+    </w:p>
+    <w:p>
+      <w:pPr>
+        <w:rPr>
+          <w:b/>
+          <w:u w:val="single"/>
+          <w:lang w:val="en-US"/>
+        </w:rPr>
+      </w:pPr>
+      <w:r>
+        <w:rPr>
+          <w:b/>
+          <w:u w:val="single"/>
+          <w:lang w:val="en-US"/>
+        </w:rPr>
+        <w:t>Testing coverage</w:t>
+      </w:r>
+    </w:p>
+    <w:p>
+      <w:pPr>
+        <w:rPr>
+          <w:lang w:val="en-US"/>
+        </w:rPr>
+      </w:pPr>
+      <w:r>
+        <w:rPr>
+          <w:lang w:val="en-US"/>
+        </w:rPr>
+        <w:t xml:space="preserve">Coverage </w:t>
+      </w:r>
+      <w:r>
+        <w:rPr>
+          <w:lang w:val="en-US"/>
+        </w:rPr>
+        <w:t>run</w:t>
       </w:r>
       <w:bookmarkStart w:id="0" w:name="_GoBack"/>
       <w:bookmarkEnd w:id="0"/>
@@ -346,15 +389,34 @@
         <w:rPr>
           <w:lang w:val="en-US"/>
         </w:rPr>
-        <w:t>)</w:t>
-      </w:r>
-    </w:p>
-    <w:p>
-      <w:pPr>
-        <w:rPr>
-          <w:lang w:val="en-US"/>
-        </w:rPr>
-      </w:pPr>
+        <w:t xml:space="preserve"> –m pytest</w:t>
+      </w:r>
+    </w:p>
+    <w:p>
+      <w:pPr>
+        <w:rPr>
+          <w:lang w:val="en-US"/>
+        </w:rPr>
+      </w:pPr>
+      <w:r>
+        <w:rPr>
+          <w:lang w:val="en-US"/>
+        </w:rPr>
+        <w:t>Coverage report</w:t>
+      </w:r>
+    </w:p>
+    <w:p>
+      <w:pPr>
+        <w:rPr>
+          <w:lang w:val="en-US"/>
+        </w:rPr>
+      </w:pPr>
+      <w:r>
+        <w:rPr>
+          <w:lang w:val="en-US"/>
+        </w:rPr>
+        <w:t>Coverage html</w:t>
+      </w:r>
     </w:p>
     <w:sectPr>
       <w:pgSz w:w="11906" w:h="16838"/>
@@ -626,6 +688,7 @@
   <w:style w:type="character" w:default="1" w:styleId="a0">
     <w:name w:val="Default Paragraph Font"/>
     <w:uiPriority w:val="1"/>
+    <w:semiHidden/>
     <w:unhideWhenUsed/>
   </w:style>
   <w:style w:type="table" w:default="1" w:styleId="a1">
@@ -887,6 +950,7 @@
   <w:style w:type="character" w:default="1" w:styleId="a0">
     <w:name w:val="Default Paragraph Font"/>
     <w:uiPriority w:val="1"/>
+    <w:semiHidden/>
     <w:unhideWhenUsed/>
   </w:style>
   <w:style w:type="table" w:default="1" w:styleId="a1">

</xml_diff>

<commit_message>
Started working with user categories. Changes in database constraints.
</commit_message>
<xml_diff>
--- a/Documentation/Installation-Deployment.docx
+++ b/Documentation/Installation-Deployment.docx
@@ -21,24 +21,40 @@
           <w:lang w:val="en-US"/>
         </w:rPr>
       </w:pPr>
-      <w:r>
-        <w:rPr>
-          <w:lang w:val="en-US"/>
-        </w:rPr>
-        <w:t>Venv is installed, and all needed packages are installed on this virtual environment</w:t>
-      </w:r>
-    </w:p>
-    <w:p>
-      <w:pPr>
-        <w:rPr>
-          <w:lang w:val="en-US"/>
-        </w:rPr>
-      </w:pPr>
-      <w:r>
-        <w:rPr>
-          <w:lang w:val="en-US"/>
-        </w:rPr>
-        <w:t xml:space="preserve">Venv installation and running: </w:t>
+      <w:proofErr w:type="spellStart"/>
+      <w:r>
+        <w:rPr>
+          <w:lang w:val="en-US"/>
+        </w:rPr>
+        <w:t>Venv</w:t>
+      </w:r>
+      <w:proofErr w:type="spellEnd"/>
+      <w:r>
+        <w:rPr>
+          <w:lang w:val="en-US"/>
+        </w:rPr>
+        <w:t xml:space="preserve"> is installed, and all needed packages are installed on this virtual environment</w:t>
+      </w:r>
+    </w:p>
+    <w:p>
+      <w:pPr>
+        <w:rPr>
+          <w:lang w:val="en-US"/>
+        </w:rPr>
+      </w:pPr>
+      <w:proofErr w:type="spellStart"/>
+      <w:r>
+        <w:rPr>
+          <w:lang w:val="en-US"/>
+        </w:rPr>
+        <w:t>Venv</w:t>
+      </w:r>
+      <w:proofErr w:type="spellEnd"/>
+      <w:r>
+        <w:rPr>
+          <w:lang w:val="en-US"/>
+        </w:rPr>
+        <w:t xml:space="preserve"> installation and running: </w:t>
       </w:r>
       <w:hyperlink r:id="rId6" w:history="1">
         <w:r>
@@ -95,25 +111,29 @@
           <w:lang w:val="en-US"/>
         </w:rPr>
       </w:pPr>
+      <w:proofErr w:type="spellStart"/>
       <w:r>
         <w:rPr>
           <w:lang w:val="en-US"/>
         </w:rPr>
         <w:t>Sqlalchemy</w:t>
       </w:r>
-    </w:p>
-    <w:p>
-      <w:pPr>
-        <w:rPr>
-          <w:lang w:val="en-US"/>
-        </w:rPr>
-      </w:pPr>
+      <w:proofErr w:type="spellEnd"/>
+    </w:p>
+    <w:p>
+      <w:pPr>
+        <w:rPr>
+          <w:lang w:val="en-US"/>
+        </w:rPr>
+      </w:pPr>
+      <w:proofErr w:type="spellStart"/>
       <w:r>
         <w:rPr>
           <w:lang w:val="en-US"/>
         </w:rPr>
         <w:t>Pymysql</w:t>
       </w:r>
+      <w:proofErr w:type="spellEnd"/>
     </w:p>
     <w:p>
       <w:pPr>
@@ -155,13 +175,25 @@
           <w:lang w:val="en-US" w:eastAsia="el-GR"/>
         </w:rPr>
       </w:pPr>
+      <w:proofErr w:type="spellStart"/>
+      <w:proofErr w:type="gramStart"/>
       <w:r>
         <w:rPr>
           <w:rFonts w:ascii="Consolas" w:eastAsia="Times New Roman" w:hAnsi="Consolas" w:cs="Courier New"/>
           <w:color w:val="3E4349"/>
           <w:lang w:val="en-US" w:eastAsia="el-GR"/>
         </w:rPr>
-        <w:t>pytest coverage</w:t>
+        <w:t>pytest</w:t>
+      </w:r>
+      <w:proofErr w:type="spellEnd"/>
+      <w:proofErr w:type="gramEnd"/>
+      <w:r>
+        <w:rPr>
+          <w:rFonts w:ascii="Consolas" w:eastAsia="Times New Roman" w:hAnsi="Consolas" w:cs="Courier New"/>
+          <w:color w:val="3E4349"/>
+          <w:lang w:val="en-US" w:eastAsia="el-GR"/>
+        </w:rPr>
+        <w:t xml:space="preserve"> coverage</w:t>
       </w:r>
       <w:r>
         <w:rPr>
@@ -338,85 +370,45 @@
         <w:rPr>
           <w:lang w:val="en-US"/>
         </w:rPr>
-        <w:t>Install mod_wsgi  (pip install mod_wsgi)</w:t>
-      </w:r>
-    </w:p>
-    <w:p>
-      <w:pPr>
-        <w:rPr>
-          <w:lang w:val="en-US"/>
-        </w:rPr>
-      </w:pPr>
-    </w:p>
-    <w:p>
-      <w:pPr>
-        <w:rPr>
-          <w:b/>
-          <w:u w:val="single"/>
-          <w:lang w:val="en-US"/>
-        </w:rPr>
-      </w:pPr>
-      <w:r>
-        <w:rPr>
-          <w:b/>
-          <w:u w:val="single"/>
-          <w:lang w:val="en-US"/>
-        </w:rPr>
-        <w:t>Testing coverage</w:t>
-      </w:r>
-    </w:p>
-    <w:p>
-      <w:pPr>
-        <w:rPr>
-          <w:lang w:val="en-US"/>
-        </w:rPr>
-      </w:pPr>
-      <w:r>
-        <w:rPr>
-          <w:lang w:val="en-US"/>
-        </w:rPr>
-        <w:t xml:space="preserve">Coverage </w:t>
-      </w:r>
-      <w:r>
-        <w:rPr>
-          <w:lang w:val="en-US"/>
-        </w:rPr>
-        <w:t>run</w:t>
-      </w:r>
+        <w:t xml:space="preserve">Install </w:t>
+      </w:r>
+      <w:proofErr w:type="spellStart"/>
+      <w:r>
+        <w:rPr>
+          <w:lang w:val="en-US"/>
+        </w:rPr>
+        <w:t>mod_wsgi</w:t>
+      </w:r>
+      <w:proofErr w:type="spellEnd"/>
+      <w:r>
+        <w:rPr>
+          <w:lang w:val="en-US"/>
+        </w:rPr>
+        <w:t xml:space="preserve">  (pip install </w:t>
+      </w:r>
+      <w:proofErr w:type="spellStart"/>
+      <w:r>
+        <w:rPr>
+          <w:lang w:val="en-US"/>
+        </w:rPr>
+        <w:t>mod_wsgi</w:t>
+      </w:r>
+      <w:proofErr w:type="spellEnd"/>
+      <w:r>
+        <w:rPr>
+          <w:lang w:val="en-US"/>
+        </w:rPr>
+        <w:t>)</w:t>
+      </w:r>
+    </w:p>
+    <w:p>
+      <w:pPr>
+        <w:rPr>
+          <w:lang w:val="en-US"/>
+        </w:rPr>
+      </w:pPr>
       <w:bookmarkStart w:id="0" w:name="_GoBack"/>
       <w:bookmarkEnd w:id="0"/>
-      <w:r>
-        <w:rPr>
-          <w:lang w:val="en-US"/>
-        </w:rPr>
-        <w:t xml:space="preserve"> –m pytest</w:t>
-      </w:r>
-    </w:p>
-    <w:p>
-      <w:pPr>
-        <w:rPr>
-          <w:lang w:val="en-US"/>
-        </w:rPr>
-      </w:pPr>
-      <w:r>
-        <w:rPr>
-          <w:lang w:val="en-US"/>
-        </w:rPr>
-        <w:t>Coverage report</w:t>
-      </w:r>
-    </w:p>
-    <w:p>
-      <w:pPr>
-        <w:rPr>
-          <w:lang w:val="en-US"/>
-        </w:rPr>
-      </w:pPr>
-      <w:r>
-        <w:rPr>
-          <w:lang w:val="en-US"/>
-        </w:rPr>
-        <w:t>Coverage html</w:t>
-      </w:r>
     </w:p>
     <w:sectPr>
       <w:pgSz w:w="11906" w:h="16838"/>

</xml_diff>